<commit_message>
main script + results update
</commit_message>
<xml_diff>
--- a/Learning Strategies for Voice Disorder Detection.docx
+++ b/Learning Strategies for Voice Disorder Detection.docx
@@ -154,14 +154,7 @@
           <w:sz w:val="32"/>
           <w:szCs w:val="28"/>
         </w:rPr>
-        <w:t>own sampling</w:t>
-      </w:r>
-      <w:r>
-        <w:rPr>
-          <w:sz w:val="32"/>
-          <w:szCs w:val="28"/>
-        </w:rPr>
-        <w:t xml:space="preserve"> to 16 kHz</w:t>
+        <w:t>own sampling to 16 kHz</w:t>
       </w:r>
       <w:r>
         <w:rPr>
@@ -389,43 +382,7 @@
           <w:sz w:val="32"/>
           <w:szCs w:val="28"/>
         </w:rPr>
-        <w:t>eature</w:t>
-      </w:r>
-      <w:r>
-        <w:rPr>
-          <w:b/>
-          <w:bCs/>
-          <w:sz w:val="32"/>
-          <w:szCs w:val="28"/>
-        </w:rPr>
-        <w:t xml:space="preserve"> </w:t>
-      </w:r>
-      <w:r>
-        <w:rPr>
-          <w:b/>
-          <w:bCs/>
-          <w:sz w:val="32"/>
-          <w:szCs w:val="28"/>
-        </w:rPr>
-        <w:t>based</w:t>
-      </w:r>
-      <w:r>
-        <w:rPr>
-          <w:b/>
-          <w:bCs/>
-          <w:sz w:val="32"/>
-          <w:szCs w:val="28"/>
-        </w:rPr>
-        <w:t xml:space="preserve"> </w:t>
-      </w:r>
-      <w:r>
-        <w:rPr>
-          <w:b/>
-          <w:bCs/>
-          <w:sz w:val="32"/>
-          <w:szCs w:val="28"/>
-        </w:rPr>
-        <w:t>representation with MFCC</w:t>
+        <w:t>eature based representation with MFCC</w:t>
       </w:r>
       <w:r>
         <w:rPr>
@@ -639,7 +596,6 @@
         <w:pStyle w:val="a3"/>
         <w:bidi w:val="0"/>
         <w:rPr>
-          <w:rFonts w:hint="cs"/>
           <w:b/>
           <w:bCs/>
           <w:sz w:val="32"/>
@@ -647,8 +603,162 @@
           <w:rtl/>
         </w:rPr>
       </w:pPr>
+    </w:p>
+    <w:p>
+      <w:pPr>
+        <w:bidi w:val="0"/>
+        <w:rPr>
+          <w:sz w:val="32"/>
+          <w:szCs w:val="28"/>
+        </w:rPr>
+      </w:pPr>
+      <w:r>
+        <w:rPr>
+          <w:sz w:val="32"/>
+          <w:szCs w:val="28"/>
+        </w:rPr>
+        <w:t>SVM detection using all global scalars features</w:t>
+      </w:r>
+    </w:p>
+    <w:p>
+      <w:pPr>
+        <w:bidi w:val="0"/>
+        <w:rPr>
+          <w:sz w:val="32"/>
+          <w:szCs w:val="28"/>
+        </w:rPr>
+      </w:pPr>
+      <w:r>
+        <w:rPr>
+          <w:sz w:val="32"/>
+          <w:szCs w:val="28"/>
+        </w:rPr>
+        <w:t>Accuracy Score of Vowel 'a' is - 94.03% with FAR=14.81%</w:t>
+      </w:r>
+    </w:p>
+    <w:p>
+      <w:pPr>
+        <w:bidi w:val="0"/>
+        <w:rPr>
+          <w:sz w:val="32"/>
+          <w:szCs w:val="28"/>
+        </w:rPr>
+      </w:pPr>
+      <w:r>
+        <w:rPr>
+          <w:sz w:val="32"/>
+          <w:szCs w:val="28"/>
+        </w:rPr>
+        <w:t>Accuracy Score of Vowel '</w:t>
+      </w:r>
+      <w:proofErr w:type="spellStart"/>
+      <w:r>
+        <w:rPr>
+          <w:sz w:val="32"/>
+          <w:szCs w:val="28"/>
+        </w:rPr>
+        <w:t>i</w:t>
+      </w:r>
+      <w:proofErr w:type="spellEnd"/>
+      <w:r>
+        <w:rPr>
+          <w:sz w:val="32"/>
+          <w:szCs w:val="28"/>
+        </w:rPr>
+        <w:t>' is - 81.48% with FAR=33.33%</w:t>
+      </w:r>
+    </w:p>
+    <w:p>
+      <w:pPr>
+        <w:bidi w:val="0"/>
+        <w:rPr>
+          <w:sz w:val="32"/>
+          <w:szCs w:val="28"/>
+          <w:rtl/>
+        </w:rPr>
+      </w:pPr>
+      <w:r>
+        <w:rPr>
+          <w:sz w:val="32"/>
+          <w:szCs w:val="28"/>
+        </w:rPr>
+        <w:t>Accuracy Score of Vowel 'u' is - 77.78% with FAR=92.59%</w:t>
+      </w:r>
       <w:bookmarkStart w:id="0" w:name="_GoBack"/>
       <w:bookmarkEnd w:id="0"/>
+      <w:r>
+        <w:rPr>
+          <w:sz w:val="32"/>
+          <w:szCs w:val="28"/>
+          <w:rtl/>
+        </w:rPr>
+        <w:br w:type="page"/>
+      </w:r>
+    </w:p>
+    <w:p>
+      <w:pPr>
+        <w:bidi w:val="0"/>
+        <w:rPr>
+          <w:sz w:val="32"/>
+          <w:szCs w:val="28"/>
+        </w:rPr>
+      </w:pPr>
+      <w:r>
+        <w:rPr>
+          <w:sz w:val="32"/>
+          <w:szCs w:val="28"/>
+        </w:rPr>
+        <w:lastRenderedPageBreak/>
+        <w:t>SVM detection using MFCC feature only</w:t>
+      </w:r>
+    </w:p>
+    <w:p>
+      <w:pPr>
+        <w:bidi w:val="0"/>
+        <w:rPr>
+          <w:sz w:val="32"/>
+          <w:szCs w:val="28"/>
+        </w:rPr>
+      </w:pPr>
+      <w:r>
+        <w:rPr>
+          <w:sz w:val="32"/>
+          <w:szCs w:val="28"/>
+        </w:rPr>
+        <w:t>Max Accuracy Score of Vowel 'a' is - 69.59% with 12.0 Coefficients</w:t>
+      </w:r>
+    </w:p>
+    <w:p>
+      <w:pPr>
+        <w:bidi w:val="0"/>
+        <w:rPr>
+          <w:sz w:val="32"/>
+          <w:szCs w:val="28"/>
+        </w:rPr>
+      </w:pPr>
+      <w:r>
+        <w:rPr>
+          <w:sz w:val="32"/>
+          <w:szCs w:val="28"/>
+        </w:rPr>
+        <w:t>Max Accuracy Score of Vowel '</w:t>
+      </w:r>
+      <w:proofErr w:type="spellStart"/>
+      <w:r>
+        <w:rPr>
+          <w:sz w:val="32"/>
+          <w:szCs w:val="28"/>
+        </w:rPr>
+        <w:t>i</w:t>
+      </w:r>
+      <w:proofErr w:type="spellEnd"/>
+      <w:r>
+        <w:rPr>
+          <w:sz w:val="32"/>
+          <w:szCs w:val="28"/>
+        </w:rPr>
+        <w:t>' is - 89.18% with 12.0 Coefficients</w:t>
+      </w:r>
     </w:p>
     <w:p>
       <w:pPr>
@@ -660,6 +770,13 @@
           <w:rtl/>
         </w:rPr>
       </w:pPr>
+      <w:r>
+        <w:rPr>
+          <w:sz w:val="32"/>
+          <w:szCs w:val="28"/>
+        </w:rPr>
+        <w:t>Max Accuracy Score of Vowel 'u' is - 94.43% with 18.0 Coefficients</w:t>
+      </w:r>
     </w:p>
     <w:sectPr>
       <w:pgSz w:w="11906" w:h="16838"/>
@@ -1078,6 +1195,7 @@
     <w:lsdException w:name="HTML Sample" w:semiHidden="1" w:unhideWhenUsed="1"/>
     <w:lsdException w:name="HTML Typewriter" w:semiHidden="1" w:unhideWhenUsed="1"/>
     <w:lsdException w:name="HTML Variable" w:semiHidden="1" w:unhideWhenUsed="1"/>
+    <w:lsdException w:name="Normal Table" w:semiHidden="1" w:unhideWhenUsed="1"/>
     <w:lsdException w:name="annotation subject" w:semiHidden="1" w:unhideWhenUsed="1"/>
     <w:lsdException w:name="No List" w:semiHidden="1" w:unhideWhenUsed="1"/>
     <w:lsdException w:name="Outline List 1" w:semiHidden="1" w:unhideWhenUsed="1"/>
@@ -1123,9 +1241,11 @@
     <w:lsdException w:name="Table Subtle 1" w:semiHidden="1" w:unhideWhenUsed="1"/>
     <w:lsdException w:name="Table Subtle 2" w:semiHidden="1" w:unhideWhenUsed="1"/>
     <w:lsdException w:name="Table Web 1" w:semiHidden="1" w:unhideWhenUsed="1"/>
+    <w:lsdException w:name="Table Web 2" w:semiHidden="1" w:unhideWhenUsed="1"/>
     <w:lsdException w:name="Table Web 3" w:semiHidden="1" w:unhideWhenUsed="1"/>
     <w:lsdException w:name="Balloon Text" w:semiHidden="1" w:unhideWhenUsed="1"/>
     <w:lsdException w:name="Table Grid" w:uiPriority="39"/>
+    <w:lsdException w:name="Table Theme" w:semiHidden="1" w:unhideWhenUsed="1"/>
     <w:lsdException w:name="Placeholder Text" w:semiHidden="1"/>
     <w:lsdException w:name="No Spacing" w:uiPriority="1" w:qFormat="1"/>
     <w:lsdException w:name="Light Shading" w:uiPriority="60"/>

</xml_diff>

<commit_message>
updated DB + results
</commit_message>
<xml_diff>
--- a/Learning Strategies for Voice Disorder Detection.docx
+++ b/Learning Strategies for Voice Disorder Detection.docx
@@ -1267,9 +1267,140 @@
           <w:sz w:val="32"/>
           <w:szCs w:val="28"/>
         </w:rPr>
-        <w:t xml:space="preserve"> (</w:t>
-      </w:r>
-      <w:r>
+        <w:t xml:space="preserve"> (poly kernel):</w:t>
+      </w:r>
+    </w:p>
+    <w:p>
+      <w:pPr>
+        <w:bidi w:val="0"/>
+        <w:rPr>
+          <w:sz w:val="28"/>
+          <w:szCs w:val="24"/>
+        </w:rPr>
+      </w:pPr>
+      <w:r>
+        <w:rPr>
+          <w:sz w:val="28"/>
+          <w:szCs w:val="24"/>
+        </w:rPr>
+        <w:t>SVM detection using MFCC feature only</w:t>
+      </w:r>
+    </w:p>
+    <w:p>
+      <w:pPr>
+        <w:bidi w:val="0"/>
+        <w:rPr>
+          <w:sz w:val="28"/>
+          <w:szCs w:val="24"/>
+        </w:rPr>
+      </w:pPr>
+      <w:r>
+        <w:rPr>
+          <w:sz w:val="28"/>
+          <w:szCs w:val="24"/>
+        </w:rPr>
+        <w:t>Max Accuracy Score of Vowel 'a' is - 51.12% with 10 Coefficients</w:t>
+      </w:r>
+    </w:p>
+    <w:p>
+      <w:pPr>
+        <w:bidi w:val="0"/>
+        <w:rPr>
+          <w:sz w:val="28"/>
+          <w:szCs w:val="24"/>
+        </w:rPr>
+      </w:pPr>
+      <w:r>
+        <w:rPr>
+          <w:sz w:val="28"/>
+          <w:szCs w:val="24"/>
+        </w:rPr>
+        <w:t>Max Accuracy Score of Vowel '</w:t>
+      </w:r>
+      <w:proofErr w:type="spellStart"/>
+      <w:r>
+        <w:rPr>
+          <w:sz w:val="28"/>
+          <w:szCs w:val="24"/>
+        </w:rPr>
+        <w:t>i</w:t>
+      </w:r>
+      <w:proofErr w:type="spellEnd"/>
+      <w:r>
+        <w:rPr>
+          <w:sz w:val="28"/>
+          <w:szCs w:val="24"/>
+        </w:rPr>
+        <w:t>' is - 52.92% with 11 Coefficients</w:t>
+      </w:r>
+    </w:p>
+    <w:p>
+      <w:pPr>
+        <w:bidi w:val="0"/>
+        <w:rPr>
+          <w:sz w:val="28"/>
+          <w:szCs w:val="24"/>
+        </w:rPr>
+      </w:pPr>
+      <w:r>
+        <w:rPr>
+          <w:sz w:val="28"/>
+          <w:szCs w:val="24"/>
+        </w:rPr>
+        <w:t>Max Accuracy Score of Vowel 'u' is - 58.84% with 10 Coefficients</w:t>
+      </w:r>
+    </w:p>
+    <w:p>
+      <w:pPr>
+        <w:bidi w:val="0"/>
+        <w:rPr>
+          <w:sz w:val="28"/>
+          <w:szCs w:val="24"/>
+        </w:rPr>
+      </w:pPr>
+      <w:r>
+        <w:rPr>
+          <w:sz w:val="28"/>
+          <w:szCs w:val="24"/>
+        </w:rPr>
+        <w:t>Max Accuracy Score of Vowels '</w:t>
+      </w:r>
+      <w:proofErr w:type="spellStart"/>
+      <w:r>
+        <w:rPr>
+          <w:sz w:val="28"/>
+          <w:szCs w:val="24"/>
+        </w:rPr>
+        <w:t>aiu</w:t>
+      </w:r>
+      <w:proofErr w:type="spellEnd"/>
+      <w:r>
+        <w:rPr>
+          <w:sz w:val="28"/>
+          <w:szCs w:val="24"/>
+        </w:rPr>
+        <w:t>' is - 71.27% with 10 Coefficients</w:t>
+      </w:r>
+    </w:p>
+    <w:p>
+      <w:pPr>
+        <w:bidi w:val="0"/>
+        <w:rPr>
+          <w:sz w:val="28"/>
+          <w:szCs w:val="24"/>
+        </w:rPr>
+      </w:pPr>
+      <w:r>
+        <w:rPr>
+          <w:sz w:val="28"/>
+          <w:szCs w:val="24"/>
+        </w:rPr>
+        <w:br w:type="page"/>
+      </w:r>
+    </w:p>
+    <w:p>
+      <w:pPr>
+        <w:bidi w:val="0"/>
         <w:rPr>
           <w:b/>
           <w:bCs/>
@@ -1277,8 +1408,8 @@
           <w:sz w:val="32"/>
           <w:szCs w:val="28"/>
         </w:rPr>
-        <w:t>poly</w:t>
-      </w:r>
+      </w:pPr>
+      <w:proofErr w:type="spellStart"/>
       <w:r>
         <w:rPr>
           <w:b/>
@@ -1287,140 +1418,10 @@
           <w:sz w:val="32"/>
           <w:szCs w:val="28"/>
         </w:rPr>
-        <w:t xml:space="preserve"> kernel):</w:t>
-      </w:r>
-    </w:p>
-    <w:p>
-      <w:pPr>
-        <w:bidi w:val="0"/>
-        <w:rPr>
-          <w:sz w:val="28"/>
-          <w:szCs w:val="24"/>
-        </w:rPr>
-      </w:pPr>
-      <w:r>
-        <w:rPr>
-          <w:sz w:val="28"/>
-          <w:szCs w:val="24"/>
-        </w:rPr>
-        <w:t>SVM detection using MFCC feature only</w:t>
-      </w:r>
-    </w:p>
-    <w:p>
-      <w:pPr>
-        <w:bidi w:val="0"/>
-        <w:rPr>
-          <w:sz w:val="28"/>
-          <w:szCs w:val="24"/>
-        </w:rPr>
-      </w:pPr>
-      <w:r>
-        <w:rPr>
-          <w:sz w:val="28"/>
-          <w:szCs w:val="24"/>
-        </w:rPr>
-        <w:t>Max Accuracy Score of Vowel 'a' is - 51.12% with 10 Coefficients</w:t>
-      </w:r>
-    </w:p>
-    <w:p>
-      <w:pPr>
-        <w:bidi w:val="0"/>
-        <w:rPr>
-          <w:sz w:val="28"/>
-          <w:szCs w:val="24"/>
-        </w:rPr>
-      </w:pPr>
-      <w:r>
-        <w:rPr>
-          <w:sz w:val="28"/>
-          <w:szCs w:val="24"/>
-        </w:rPr>
-        <w:t>Max Accuracy Score of Vowel '</w:t>
-      </w:r>
-      <w:proofErr w:type="spellStart"/>
-      <w:r>
-        <w:rPr>
-          <w:sz w:val="28"/>
-          <w:szCs w:val="24"/>
-        </w:rPr>
-        <w:t>i</w:t>
-      </w:r>
-      <w:proofErr w:type="spellEnd"/>
-      <w:r>
-        <w:rPr>
-          <w:sz w:val="28"/>
-          <w:szCs w:val="24"/>
-        </w:rPr>
-        <w:t>' is - 52.92% with 11 Coefficients</w:t>
-      </w:r>
-    </w:p>
-    <w:p>
-      <w:pPr>
-        <w:bidi w:val="0"/>
-        <w:rPr>
-          <w:sz w:val="28"/>
-          <w:szCs w:val="24"/>
-        </w:rPr>
-      </w:pPr>
-      <w:r>
-        <w:rPr>
-          <w:sz w:val="28"/>
-          <w:szCs w:val="24"/>
-        </w:rPr>
-        <w:t>Max Accuracy Score of Vowel 'u' is - 58.84% with 10 Coefficients</w:t>
-      </w:r>
-    </w:p>
-    <w:p>
-      <w:pPr>
-        <w:bidi w:val="0"/>
-        <w:rPr>
-          <w:sz w:val="28"/>
-          <w:szCs w:val="24"/>
-        </w:rPr>
-      </w:pPr>
-      <w:r>
-        <w:rPr>
-          <w:sz w:val="28"/>
-          <w:szCs w:val="24"/>
-        </w:rPr>
-        <w:t>Max Accuracy Score of Vowels '</w:t>
-      </w:r>
-      <w:proofErr w:type="spellStart"/>
-      <w:r>
-        <w:rPr>
-          <w:sz w:val="28"/>
-          <w:szCs w:val="24"/>
-        </w:rPr>
-        <w:t>aiu</w:t>
-      </w:r>
-      <w:proofErr w:type="spellEnd"/>
-      <w:r>
-        <w:rPr>
-          <w:sz w:val="28"/>
-          <w:szCs w:val="24"/>
-        </w:rPr>
-        <w:t>' is - 71.27% with 10 Coefficients</w:t>
-      </w:r>
-    </w:p>
-    <w:p>
-      <w:pPr>
-        <w:bidi w:val="0"/>
-        <w:rPr>
-          <w:sz w:val="28"/>
-          <w:szCs w:val="24"/>
-        </w:rPr>
-      </w:pPr>
-      <w:r>
-        <w:rPr>
-          <w:sz w:val="28"/>
-          <w:szCs w:val="24"/>
-        </w:rPr>
-        <w:br w:type="page"/>
-      </w:r>
-    </w:p>
-    <w:p>
-      <w:pPr>
-        <w:bidi w:val="0"/>
+        <w:lastRenderedPageBreak/>
+        <w:t>B</w:t>
+      </w:r>
+      <w:r>
         <w:rPr>
           <w:b/>
           <w:bCs/>
@@ -1428,8 +1429,9 @@
           <w:sz w:val="32"/>
           <w:szCs w:val="28"/>
         </w:rPr>
-      </w:pPr>
-      <w:proofErr w:type="spellStart"/>
+        <w:t>alanced_accuracy_score</w:t>
+      </w:r>
+      <w:proofErr w:type="spellEnd"/>
       <w:r>
         <w:rPr>
           <w:b/>
@@ -1438,109 +1440,67 @@
           <w:sz w:val="32"/>
           <w:szCs w:val="28"/>
         </w:rPr>
-        <w:lastRenderedPageBreak/>
-        <w:t>B</w:t>
-      </w:r>
-      <w:r>
-        <w:rPr>
-          <w:b/>
-          <w:bCs/>
-          <w:color w:val="FF0000"/>
-          <w:sz w:val="32"/>
-          <w:szCs w:val="28"/>
-        </w:rPr>
-        <w:t>alanced_accuracy_score</w:t>
+        <w:t xml:space="preserve"> (sigmoid kernel):</w:t>
+      </w:r>
+    </w:p>
+    <w:p>
+      <w:pPr>
+        <w:bidi w:val="0"/>
+        <w:rPr>
+          <w:sz w:val="28"/>
+          <w:szCs w:val="24"/>
+        </w:rPr>
+      </w:pPr>
+      <w:r>
+        <w:rPr>
+          <w:sz w:val="28"/>
+          <w:szCs w:val="24"/>
+        </w:rPr>
+        <w:t>SVM detection using MFCC feature only</w:t>
+      </w:r>
+    </w:p>
+    <w:p>
+      <w:pPr>
+        <w:bidi w:val="0"/>
+        <w:rPr>
+          <w:sz w:val="28"/>
+          <w:szCs w:val="24"/>
+        </w:rPr>
+      </w:pPr>
+      <w:r>
+        <w:rPr>
+          <w:sz w:val="28"/>
+          <w:szCs w:val="24"/>
+        </w:rPr>
+        <w:t>Max Accuracy Score of Vowel 'a' is - 72.96% with 15 Coefficients</w:t>
+      </w:r>
+    </w:p>
+    <w:p>
+      <w:pPr>
+        <w:bidi w:val="0"/>
+        <w:rPr>
+          <w:sz w:val="28"/>
+          <w:szCs w:val="24"/>
+        </w:rPr>
+      </w:pPr>
+      <w:r>
+        <w:rPr>
+          <w:sz w:val="28"/>
+          <w:szCs w:val="24"/>
+        </w:rPr>
+        <w:t>Max Accuracy Score of Vowel '</w:t>
+      </w:r>
+      <w:proofErr w:type="spellStart"/>
+      <w:r>
+        <w:rPr>
+          <w:sz w:val="28"/>
+          <w:szCs w:val="24"/>
+        </w:rPr>
+        <w:t>i</w:t>
       </w:r>
       <w:proofErr w:type="spellEnd"/>
       <w:r>
         <w:rPr>
-          <w:b/>
-          <w:bCs/>
-          <w:color w:val="FF0000"/>
-          <w:sz w:val="32"/>
-          <w:szCs w:val="28"/>
-        </w:rPr>
-        <w:t xml:space="preserve"> (</w:t>
-      </w:r>
-      <w:r>
-        <w:rPr>
-          <w:b/>
-          <w:bCs/>
-          <w:color w:val="FF0000"/>
-          <w:sz w:val="32"/>
-          <w:szCs w:val="28"/>
-        </w:rPr>
-        <w:t>sigmoid</w:t>
-      </w:r>
-      <w:r>
-        <w:rPr>
-          <w:b/>
-          <w:bCs/>
-          <w:color w:val="FF0000"/>
-          <w:sz w:val="32"/>
-          <w:szCs w:val="28"/>
-        </w:rPr>
-        <w:t xml:space="preserve"> kernel):</w:t>
-      </w:r>
-    </w:p>
-    <w:p>
-      <w:pPr>
-        <w:bidi w:val="0"/>
-        <w:rPr>
-          <w:sz w:val="28"/>
-          <w:szCs w:val="24"/>
-        </w:rPr>
-      </w:pPr>
-      <w:r>
-        <w:rPr>
-          <w:sz w:val="28"/>
-          <w:szCs w:val="24"/>
-        </w:rPr>
-        <w:t>SVM detection using MFCC feature only</w:t>
-      </w:r>
-    </w:p>
-    <w:p>
-      <w:pPr>
-        <w:bidi w:val="0"/>
-        <w:rPr>
-          <w:sz w:val="28"/>
-          <w:szCs w:val="24"/>
-        </w:rPr>
-      </w:pPr>
-      <w:r>
-        <w:rPr>
-          <w:sz w:val="28"/>
-          <w:szCs w:val="24"/>
-        </w:rPr>
-        <w:t>Max Accuracy Score of Vowel 'a' is - 72.96% with 15 Coefficients</w:t>
-      </w:r>
-    </w:p>
-    <w:p>
-      <w:pPr>
-        <w:bidi w:val="0"/>
-        <w:rPr>
-          <w:sz w:val="28"/>
-          <w:szCs w:val="24"/>
-        </w:rPr>
-      </w:pPr>
-      <w:r>
-        <w:rPr>
-          <w:sz w:val="28"/>
-          <w:szCs w:val="24"/>
-        </w:rPr>
-        <w:t>Max Accuracy Score of Vowel '</w:t>
-      </w:r>
-      <w:proofErr w:type="spellStart"/>
-      <w:r>
-        <w:rPr>
-          <w:sz w:val="28"/>
-          <w:szCs w:val="24"/>
-        </w:rPr>
-        <w:t>i</w:t>
-      </w:r>
-      <w:proofErr w:type="spellEnd"/>
-      <w:r>
-        <w:rPr>
           <w:sz w:val="28"/>
           <w:szCs w:val="24"/>
         </w:rPr>
@@ -1567,7 +1527,6 @@
       <w:pPr>
         <w:bidi w:val="0"/>
         <w:rPr>
-          <w:rFonts w:hint="cs"/>
           <w:sz w:val="28"/>
           <w:szCs w:val="24"/>
           <w:rtl/>
@@ -2359,23 +2318,7 @@
           <w:sz w:val="28"/>
           <w:szCs w:val="24"/>
         </w:rPr>
-        <w:t xml:space="preserve">##########      Vowel 'a' </w:t>
-      </w:r>
-      <w:proofErr w:type="gramStart"/>
-      <w:r>
-        <w:rPr>
-          <w:sz w:val="28"/>
-          <w:szCs w:val="24"/>
-        </w:rPr>
-        <w:t>results</w:t>
-      </w:r>
-      <w:proofErr w:type="gramEnd"/>
-      <w:r>
-        <w:rPr>
-          <w:sz w:val="28"/>
-          <w:szCs w:val="24"/>
-        </w:rPr>
-        <w:t xml:space="preserve">      ##########</w:t>
+        <w:t>##########      Vowel 'a' results      ##########</w:t>
       </w:r>
     </w:p>
     <w:p>
@@ -2879,23 +2822,7 @@
           <w:sz w:val="28"/>
           <w:szCs w:val="24"/>
         </w:rPr>
-        <w:t>Max Balanced Accuracy Score of Vowel 'a' is - 66.77</w:t>
-      </w:r>
-      <w:proofErr w:type="gramStart"/>
-      <w:r>
-        <w:rPr>
-          <w:sz w:val="28"/>
-          <w:szCs w:val="24"/>
-        </w:rPr>
-        <w:t>% ,</w:t>
-      </w:r>
-      <w:proofErr w:type="gramEnd"/>
-      <w:r>
-        <w:rPr>
-          <w:sz w:val="28"/>
-          <w:szCs w:val="24"/>
-        </w:rPr>
-        <w:t xml:space="preserve"> with Far = 46.23% and 2 Coefficients</w:t>
+        <w:t>Max Balanced Accuracy Score of Vowel 'a' is - 66.77% , with Far = 46.23% and 2 Coefficients</w:t>
       </w:r>
     </w:p>
     <w:p>
@@ -2927,55 +2854,23 @@
           <w:sz w:val="28"/>
           <w:szCs w:val="24"/>
         </w:rPr>
-        <w:t>' is - 80.88</w:t>
-      </w:r>
-      <w:proofErr w:type="gramStart"/>
-      <w:r>
-        <w:rPr>
-          <w:sz w:val="28"/>
-          <w:szCs w:val="24"/>
-        </w:rPr>
-        <w:t>% ,</w:t>
-      </w:r>
-      <w:proofErr w:type="gramEnd"/>
-      <w:r>
-        <w:rPr>
-          <w:sz w:val="28"/>
-          <w:szCs w:val="24"/>
-        </w:rPr>
-        <w:t xml:space="preserve"> with Far = 29.74% and 2 Coefficients</w:t>
-      </w:r>
-    </w:p>
-    <w:p>
-      <w:pPr>
-        <w:bidi w:val="0"/>
-        <w:rPr>
-          <w:sz w:val="28"/>
-          <w:szCs w:val="24"/>
-        </w:rPr>
-      </w:pPr>
-      <w:r>
-        <w:rPr>
-          <w:sz w:val="28"/>
-          <w:szCs w:val="24"/>
-        </w:rPr>
-        <w:t>Max Balanced Accuracy Score of Vowel 'u' is - 85.13</w:t>
-      </w:r>
-      <w:proofErr w:type="gramStart"/>
-      <w:r>
-        <w:rPr>
-          <w:sz w:val="28"/>
-          <w:szCs w:val="24"/>
-        </w:rPr>
-        <w:t>% ,</w:t>
-      </w:r>
-      <w:proofErr w:type="gramEnd"/>
-      <w:r>
-        <w:rPr>
-          <w:sz w:val="28"/>
-          <w:szCs w:val="24"/>
-        </w:rPr>
-        <w:t xml:space="preserve"> with Far = 25.98% and 2 Coefficients</w:t>
+        <w:t>' is - 80.88% , with Far = 29.74% and 2 Coefficients</w:t>
+      </w:r>
+    </w:p>
+    <w:p>
+      <w:pPr>
+        <w:bidi w:val="0"/>
+        <w:rPr>
+          <w:sz w:val="28"/>
+          <w:szCs w:val="24"/>
+        </w:rPr>
+      </w:pPr>
+      <w:r>
+        <w:rPr>
+          <w:sz w:val="28"/>
+          <w:szCs w:val="24"/>
+        </w:rPr>
+        <w:t>Max Balanced Accuracy Score of Vowel 'u' is - 85.13% , with Far = 25.98% and 2 Coefficients</w:t>
       </w:r>
     </w:p>
     <w:p>
@@ -3008,23 +2903,7 @@
           <w:sz w:val="28"/>
           <w:szCs w:val="24"/>
         </w:rPr>
-        <w:t>' is - 74.39</w:t>
-      </w:r>
-      <w:proofErr w:type="gramStart"/>
-      <w:r>
-        <w:rPr>
-          <w:sz w:val="28"/>
-          <w:szCs w:val="24"/>
-        </w:rPr>
-        <w:t>% ,</w:t>
-      </w:r>
-      <w:proofErr w:type="gramEnd"/>
-      <w:r>
-        <w:rPr>
-          <w:sz w:val="28"/>
-          <w:szCs w:val="24"/>
-        </w:rPr>
-        <w:t xml:space="preserve"> with Far = 29.12% and 2 Coefficients</w:t>
+        <w:t>' is - 74.39% , with Far = 29.12% and 2 Coefficients</w:t>
       </w:r>
     </w:p>
     <w:p>
@@ -3067,14 +2946,7 @@
           <w:sz w:val="28"/>
           <w:szCs w:val="24"/>
         </w:rPr>
-        <w:t xml:space="preserve"> - </w:t>
-      </w:r>
-      <w:r>
-        <w:rPr>
-          <w:sz w:val="28"/>
-          <w:szCs w:val="24"/>
-        </w:rPr>
-        <w:t>balanced</w:t>
+        <w:t xml:space="preserve"> - balanced</w:t>
       </w:r>
     </w:p>
     <w:p>
@@ -3090,339 +2962,90 @@
           <w:sz w:val="20"/>
           <w:szCs w:val="18"/>
         </w:rPr>
-        <w:t>Max Balanced Accuracy Score of Vowel 'a' is - 69.25</w:t>
-      </w:r>
-      <w:proofErr w:type="gramStart"/>
-      <w:r>
+        <w:t>Max Balanced Accuracy Score of Vowel 'a' is - 53.7% , with Far = 55.77% and 18 Coefficients</w:t>
+      </w:r>
+    </w:p>
+    <w:p>
+      <w:pPr>
+        <w:bidi w:val="0"/>
         <w:rPr>
           <w:sz w:val="20"/>
           <w:szCs w:val="18"/>
         </w:rPr>
-        <w:t>% ,</w:t>
-      </w:r>
-      <w:proofErr w:type="gramEnd"/>
+      </w:pPr>
       <w:r>
         <w:rPr>
           <w:sz w:val="20"/>
           <w:szCs w:val="18"/>
         </w:rPr>
-        <w:t xml:space="preserve"> with Far = 16.04% and 20 Coefficients</w:t>
-      </w:r>
-    </w:p>
-    <w:p>
-      <w:pPr>
-        <w:bidi w:val="0"/>
+        <w:t>Max Balanced Accuracy Score of Vowel '</w:t>
+      </w:r>
+      <w:proofErr w:type="spellStart"/>
+      <w:r>
         <w:rPr>
           <w:sz w:val="20"/>
           <w:szCs w:val="18"/>
         </w:rPr>
-      </w:pPr>
+        <w:t>i</w:t>
+      </w:r>
+      <w:proofErr w:type="spellEnd"/>
       <w:r>
         <w:rPr>
           <w:sz w:val="20"/>
           <w:szCs w:val="18"/>
         </w:rPr>
-        <w:t>Max Balanced Accuracy Score of Vowel '</w:t>
-      </w:r>
-      <w:proofErr w:type="spellStart"/>
-      <w:r>
+        <w:t>' is - 89.13% , with Far = 1.6% and 18 Coefficients</w:t>
+      </w:r>
+    </w:p>
+    <w:p>
+      <w:pPr>
+        <w:bidi w:val="0"/>
         <w:rPr>
           <w:sz w:val="20"/>
           <w:szCs w:val="18"/>
         </w:rPr>
-        <w:t>i</w:t>
-      </w:r>
-      <w:proofErr w:type="spellEnd"/>
+      </w:pPr>
       <w:r>
         <w:rPr>
           <w:sz w:val="20"/>
           <w:szCs w:val="18"/>
         </w:rPr>
-        <w:t>' is - 83.03</w:t>
-      </w:r>
-      <w:proofErr w:type="gramStart"/>
-      <w:r>
+        <w:t>Max Balanced Accuracy Score of Vowel 'u' is - 95.35% , with Far = 5.37% and 10 Coefficients</w:t>
+      </w:r>
+    </w:p>
+    <w:p>
+      <w:pPr>
+        <w:bidi w:val="0"/>
         <w:rPr>
           <w:sz w:val="20"/>
           <w:szCs w:val="18"/>
         </w:rPr>
-        <w:t>% ,</w:t>
-      </w:r>
-      <w:proofErr w:type="gramEnd"/>
+      </w:pPr>
       <w:r>
         <w:rPr>
           <w:sz w:val="20"/>
           <w:szCs w:val="18"/>
         </w:rPr>
-        <w:t xml:space="preserve"> with Far = 24.54% and 12 Coefficients</w:t>
-      </w:r>
-    </w:p>
-    <w:p>
-      <w:pPr>
-        <w:bidi w:val="0"/>
+        <w:t>Max Balanced Accuracy Score of Vowels '</w:t>
+      </w:r>
+      <w:proofErr w:type="spellStart"/>
+      <w:r>
         <w:rPr>
           <w:sz w:val="20"/>
           <w:szCs w:val="18"/>
         </w:rPr>
-      </w:pPr>
+        <w:t>aiu</w:t>
+      </w:r>
+      <w:proofErr w:type="spellEnd"/>
       <w:r>
         <w:rPr>
           <w:sz w:val="20"/>
           <w:szCs w:val="18"/>
         </w:rPr>
-        <w:t>Max Balanced Accuracy Score of Vowel 'u' is - 91.93</w:t>
-      </w:r>
-      <w:proofErr w:type="gramStart"/>
-      <w:r>
-        <w:rPr>
-          <w:sz w:val="20"/>
-          <w:szCs w:val="18"/>
-        </w:rPr>
-        <w:t>% ,</w:t>
-      </w:r>
-      <w:proofErr w:type="gramEnd"/>
-      <w:r>
-        <w:rPr>
-          <w:sz w:val="20"/>
-          <w:szCs w:val="18"/>
-        </w:rPr>
-        <w:t xml:space="preserve"> with Far = 11.42% and 20 Coefficients</w:t>
-      </w:r>
-    </w:p>
-    <w:p>
-      <w:pPr>
-        <w:bidi w:val="0"/>
-        <w:rPr>
-          <w:sz w:val="20"/>
-          <w:szCs w:val="18"/>
-        </w:rPr>
-      </w:pPr>
-      <w:r>
-        <w:rPr>
-          <w:sz w:val="20"/>
-          <w:szCs w:val="18"/>
-        </w:rPr>
-        <w:t>Max Balanced Accuracy Score of Vowels '</w:t>
-      </w:r>
-      <w:proofErr w:type="spellStart"/>
-      <w:r>
-        <w:rPr>
-          <w:sz w:val="20"/>
-          <w:szCs w:val="18"/>
-        </w:rPr>
-        <w:t>aiu</w:t>
-      </w:r>
-      <w:proofErr w:type="spellEnd"/>
-      <w:r>
-        <w:rPr>
-          <w:sz w:val="20"/>
-          <w:szCs w:val="18"/>
-        </w:rPr>
-        <w:t>' is - 79.5</w:t>
-      </w:r>
-      <w:proofErr w:type="gramStart"/>
-      <w:r>
-        <w:rPr>
-          <w:sz w:val="20"/>
-          <w:szCs w:val="18"/>
-        </w:rPr>
-        <w:t>% ,</w:t>
-      </w:r>
-      <w:proofErr w:type="gramEnd"/>
-      <w:r>
-        <w:rPr>
-          <w:sz w:val="20"/>
-          <w:szCs w:val="18"/>
-        </w:rPr>
-        <w:t xml:space="preserve"> with Far = 13.06% and 18 Coefficients</w:t>
-      </w:r>
-    </w:p>
-    <w:p>
-      <w:pPr>
-        <w:bidi w:val="0"/>
-        <w:rPr>
-          <w:sz w:val="28"/>
-          <w:szCs w:val="24"/>
-        </w:rPr>
-      </w:pPr>
-    </w:p>
-    <w:p>
-      <w:pPr>
-        <w:bidi w:val="0"/>
-        <w:rPr>
-          <w:sz w:val="28"/>
-          <w:szCs w:val="24"/>
-        </w:rPr>
-      </w:pPr>
+        <w:t>' is - 88.06% , with Far = 1.07% and 18 Coefficients</w:t>
+      </w:r>
       <w:bookmarkStart w:id="0" w:name="_GoBack"/>
       <w:bookmarkEnd w:id="0"/>
-      <w:r>
-        <w:rPr>
-          <w:sz w:val="28"/>
-          <w:szCs w:val="24"/>
-        </w:rPr>
-        <w:t>SVM detection using MFCC feature only</w:t>
-      </w:r>
-    </w:p>
-    <w:p>
-      <w:pPr>
-        <w:bidi w:val="0"/>
-        <w:rPr>
-          <w:sz w:val="20"/>
-          <w:szCs w:val="18"/>
-        </w:rPr>
-      </w:pPr>
-      <w:r>
-        <w:rPr>
-          <w:sz w:val="20"/>
-          <w:szCs w:val="18"/>
-        </w:rPr>
-        <w:t>Max Balanced Accuracy Score of Vowel 'a' is - 68.38</w:t>
-      </w:r>
-      <w:proofErr w:type="gramStart"/>
-      <w:r>
-        <w:rPr>
-          <w:sz w:val="20"/>
-          <w:szCs w:val="18"/>
-        </w:rPr>
-        <w:t>% ,</w:t>
-      </w:r>
-      <w:proofErr w:type="gramEnd"/>
-      <w:r>
-        <w:rPr>
-          <w:sz w:val="20"/>
-          <w:szCs w:val="18"/>
-        </w:rPr>
-        <w:t xml:space="preserve"> with Far = 24.53% and 20 Coefficients</w:t>
-      </w:r>
-    </w:p>
-    <w:p>
-      <w:pPr>
-        <w:bidi w:val="0"/>
-        <w:rPr>
-          <w:sz w:val="20"/>
-          <w:szCs w:val="18"/>
-        </w:rPr>
-      </w:pPr>
-      <w:r>
-        <w:rPr>
-          <w:sz w:val="20"/>
-          <w:szCs w:val="18"/>
-        </w:rPr>
-        <w:t>Max Balanced Accuracy Score of Vowel '</w:t>
-      </w:r>
-      <w:proofErr w:type="spellStart"/>
-      <w:r>
-        <w:rPr>
-          <w:sz w:val="20"/>
-          <w:szCs w:val="18"/>
-        </w:rPr>
-        <w:t>i</w:t>
-      </w:r>
-      <w:proofErr w:type="spellEnd"/>
-      <w:r>
-        <w:rPr>
-          <w:sz w:val="20"/>
-          <w:szCs w:val="18"/>
-        </w:rPr>
-        <w:t>' is - 82.16</w:t>
-      </w:r>
-      <w:proofErr w:type="gramStart"/>
-      <w:r>
-        <w:rPr>
-          <w:sz w:val="20"/>
-          <w:szCs w:val="18"/>
-        </w:rPr>
-        <w:t>% ,</w:t>
-      </w:r>
-      <w:proofErr w:type="gramEnd"/>
-      <w:r>
-        <w:rPr>
-          <w:sz w:val="20"/>
-          <w:szCs w:val="18"/>
-        </w:rPr>
-        <w:t xml:space="preserve"> with Far = 30.11% and 12 Coefficients</w:t>
-      </w:r>
-    </w:p>
-    <w:p>
-      <w:pPr>
-        <w:bidi w:val="0"/>
-        <w:rPr>
-          <w:sz w:val="20"/>
-          <w:szCs w:val="18"/>
-        </w:rPr>
-      </w:pPr>
-      <w:r>
-        <w:rPr>
-          <w:sz w:val="20"/>
-          <w:szCs w:val="18"/>
-        </w:rPr>
-        <w:t>Max Balanced Accuracy Score of Vowel 'u' is - 91.69</w:t>
-      </w:r>
-      <w:proofErr w:type="gramStart"/>
-      <w:r>
-        <w:rPr>
-          <w:sz w:val="20"/>
-          <w:szCs w:val="18"/>
-        </w:rPr>
-        <w:t>% ,</w:t>
-      </w:r>
-      <w:proofErr w:type="gramEnd"/>
-      <w:r>
-        <w:rPr>
-          <w:sz w:val="20"/>
-          <w:szCs w:val="18"/>
-        </w:rPr>
-        <w:t xml:space="preserve"> with Far = 12.2% and 20 Coefficients</w:t>
-      </w:r>
-    </w:p>
-    <w:p>
-      <w:pPr>
-        <w:bidi w:val="0"/>
-        <w:rPr>
-          <w:sz w:val="20"/>
-          <w:szCs w:val="18"/>
-        </w:rPr>
-      </w:pPr>
-      <w:r>
-        <w:rPr>
-          <w:sz w:val="20"/>
-          <w:szCs w:val="18"/>
-        </w:rPr>
-        <w:t>Max Balanced Accuracy Score of Vowels '</w:t>
-      </w:r>
-      <w:proofErr w:type="spellStart"/>
-      <w:r>
-        <w:rPr>
-          <w:sz w:val="20"/>
-          <w:szCs w:val="18"/>
-        </w:rPr>
-        <w:t>aiu</w:t>
-      </w:r>
-      <w:proofErr w:type="spellEnd"/>
-      <w:r>
-        <w:rPr>
-          <w:sz w:val="20"/>
-          <w:szCs w:val="18"/>
-        </w:rPr>
-        <w:t>' is - 81.94</w:t>
-      </w:r>
-      <w:proofErr w:type="gramStart"/>
-      <w:r>
-        <w:rPr>
-          <w:sz w:val="20"/>
-          <w:szCs w:val="18"/>
-        </w:rPr>
-        <w:t>% ,</w:t>
-      </w:r>
-      <w:proofErr w:type="gramEnd"/>
-      <w:r>
-        <w:rPr>
-          <w:sz w:val="20"/>
-          <w:szCs w:val="18"/>
-        </w:rPr>
-        <w:t xml:space="preserve"> with Far = 18.37% and 16 Coefficients</w:t>
-      </w:r>
     </w:p>
     <w:sectPr>
       <w:pgSz w:w="11906" w:h="16838"/>

</xml_diff>